<commit_message>
Added plots to hand-in doc
</commit_message>
<xml_diff>
--- a/SIO176_SP23_ITP_1.docx
+++ b/SIO176_SP23_ITP_1.docx
@@ -65,14 +65,7 @@
             <w:color w:val="066A96"/>
             <w:u w:val="single" w:color="066A96"/>
           </w:rPr>
-          <w:t>https://www2.whoi.edu/site/itp/data</w:t>
-        </w:r>
-        <w:r>
-          <w:rPr>
-            <w:color w:val="066A96"/>
-            <w:u w:val="single" w:color="066A96"/>
-          </w:rPr>
-          <w:t>/active-systems/itp121/</w:t>
+          <w:t>https://www2.whoi.edu/site/itp/data/active-systems/itp121/</w:t>
         </w:r>
       </w:hyperlink>
       <w:r>
@@ -196,13 +189,7 @@
         <w:rPr>
           <w:b/>
         </w:rPr>
-        <w:t xml:space="preserve">Drifters initial </w:t>
-      </w:r>
-      <w:r>
-        <w:rPr>
-          <w:b/>
-        </w:rPr>
-        <w:t>date:</w:t>
+        <w:t>Drifters initial date:</w:t>
       </w:r>
       <w:r>
         <w:t xml:space="preserve"> </w:t>
@@ -309,10 +296,7 @@
         <w:ind w:left="730"/>
       </w:pPr>
       <w:r>
-        <w:t xml:space="preserve">               TEMPERATURE = In situ tempera</w:t>
-      </w:r>
-      <w:r>
-        <w:t xml:space="preserve">ture (degrees C) </w:t>
+        <w:t xml:space="preserve">               TEMPERATURE = In situ temperature (degrees C) </w:t>
       </w:r>
     </w:p>
     <w:p>
@@ -382,6 +366,14 @@
     </w:p>
     <w:p>
       <w:pPr>
+        <w:spacing w:after="294"/>
+      </w:pPr>
+      <w:r>
+        <w:t>Yep</w:t>
+      </w:r>
+    </w:p>
+    <w:p>
+      <w:pPr>
         <w:numPr>
           <w:ilvl w:val="0"/>
           <w:numId w:val="1"/>
@@ -414,10 +406,58 @@
       </w:r>
       <w:proofErr w:type="spellEnd"/>
       <w:r>
-        <w:t xml:space="preserve"> functions, plot in different colors the locations of the pro</w:t>
-      </w:r>
-      <w:r>
-        <w:t xml:space="preserve">files on the map. To the best of your ability identify each profile location with a legend (using time to color the points) and mark the beginning and end of the trajectory.   </w:t>
+        <w:t xml:space="preserve"> functions, plot in different colors the locations of the profiles on the map. To the best of your ability identify each profile location with a legend (using time to color the points) and mark the beginning and end of the trajectory.   </w:t>
+      </w:r>
+    </w:p>
+    <w:p>
+      <w:pPr>
+        <w:spacing w:after="294"/>
+      </w:pPr>
+      <w:r>
+        <w:rPr>
+          <w:noProof/>
+        </w:rPr>
+        <w:drawing>
+          <wp:inline distT="0" distB="0" distL="0" distR="0" wp14:anchorId="7ACD180E" wp14:editId="68CDCF4A">
+            <wp:extent cx="5486400" cy="3657600"/>
+            <wp:effectExtent l="0" t="0" r="0" b="0"/>
+            <wp:docPr id="1" name="Picture 1" descr="A picture containing text, map, diagram, screenshot&#10;&#10;Description automatically generated"/>
+            <wp:cNvGraphicFramePr>
+              <a:graphicFrameLocks xmlns:a="http://schemas.openxmlformats.org/drawingml/2006/main" noChangeAspect="1"/>
+            </wp:cNvGraphicFramePr>
+            <a:graphic xmlns:a="http://schemas.openxmlformats.org/drawingml/2006/main">
+              <a:graphicData uri="http://schemas.openxmlformats.org/drawingml/2006/picture">
+                <pic:pic xmlns:pic="http://schemas.openxmlformats.org/drawingml/2006/picture">
+                  <pic:nvPicPr>
+                    <pic:cNvPr id="1" name="Picture 1" descr="A picture containing text, map, diagram, screenshot&#10;&#10;Description automatically generated"/>
+                    <pic:cNvPicPr/>
+                  </pic:nvPicPr>
+                  <pic:blipFill>
+                    <a:blip r:embed="rId8">
+                      <a:extLst>
+                        <a:ext uri="{28A0092B-C50C-407E-A947-70E740481C1C}">
+                          <a14:useLocalDpi xmlns:a14="http://schemas.microsoft.com/office/drawing/2010/main" val="0"/>
+                        </a:ext>
+                      </a:extLst>
+                    </a:blip>
+                    <a:stretch>
+                      <a:fillRect/>
+                    </a:stretch>
+                  </pic:blipFill>
+                  <pic:spPr>
+                    <a:xfrm>
+                      <a:off x="0" y="0"/>
+                      <a:ext cx="5486400" cy="3657600"/>
+                    </a:xfrm>
+                    <a:prstGeom prst="rect">
+                      <a:avLst/>
+                    </a:prstGeom>
+                  </pic:spPr>
+                </pic:pic>
+              </a:graphicData>
+            </a:graphic>
+          </wp:inline>
+        </w:drawing>
       </w:r>
     </w:p>
     <w:p>
@@ -429,10 +469,26 @@
         <w:ind w:hanging="240"/>
       </w:pPr>
       <w:r>
-        <w:t>Calculate the absolute salinity in (g/kg) and conservative temperature (°C) for</w:t>
-      </w:r>
-      <w:r>
-        <w:t xml:space="preserve"> each profile and save it in a new .mat file (you will use it for the rest of the project). </w:t>
+        <w:t xml:space="preserve">Calculate the absolute salinity in (g/kg) and conservative temperature (°C) for each profile and save it in a new .mat file (you will use it for the rest of the project). </w:t>
+      </w:r>
+    </w:p>
+    <w:p>
+      <w:pPr>
+        <w:ind w:left="240" w:firstLine="0"/>
+      </w:pPr>
+      <w:r>
+        <w:t xml:space="preserve">See </w:t>
+      </w:r>
+      <w:proofErr w:type="spellStart"/>
+      <w:r>
+        <w:t>Github</w:t>
+      </w:r>
+      <w:proofErr w:type="spellEnd"/>
+      <w:r>
+        <w:t xml:space="preserve">: </w:t>
+      </w:r>
+      <w:r>
+        <w:t>https://github.com/bartonnoah/sio176-itp</w:t>
       </w:r>
     </w:p>
     <w:p>
@@ -448,6 +504,54 @@
       </w:r>
     </w:p>
     <w:p>
+      <w:r>
+        <w:rPr>
+          <w:noProof/>
+        </w:rPr>
+        <w:drawing>
+          <wp:inline distT="0" distB="0" distL="0" distR="0" wp14:anchorId="79CCA6A3" wp14:editId="155F8961">
+            <wp:extent cx="5486400" cy="3657600"/>
+            <wp:effectExtent l="0" t="0" r="0" b="0"/>
+            <wp:docPr id="2" name="Picture 2" descr="A chart showing the difference between salinity and pressure&#10;&#10;Description automatically generated with low confidence"/>
+            <wp:cNvGraphicFramePr>
+              <a:graphicFrameLocks xmlns:a="http://schemas.openxmlformats.org/drawingml/2006/main" noChangeAspect="1"/>
+            </wp:cNvGraphicFramePr>
+            <a:graphic xmlns:a="http://schemas.openxmlformats.org/drawingml/2006/main">
+              <a:graphicData uri="http://schemas.openxmlformats.org/drawingml/2006/picture">
+                <pic:pic xmlns:pic="http://schemas.openxmlformats.org/drawingml/2006/picture">
+                  <pic:nvPicPr>
+                    <pic:cNvPr id="2" name="Picture 2" descr="A chart showing the difference between salinity and pressure&#10;&#10;Description automatically generated with low confidence"/>
+                    <pic:cNvPicPr/>
+                  </pic:nvPicPr>
+                  <pic:blipFill>
+                    <a:blip r:embed="rId9" cstate="print">
+                      <a:extLst>
+                        <a:ext uri="{28A0092B-C50C-407E-A947-70E740481C1C}">
+                          <a14:useLocalDpi xmlns:a14="http://schemas.microsoft.com/office/drawing/2010/main" val="0"/>
+                        </a:ext>
+                      </a:extLst>
+                    </a:blip>
+                    <a:stretch>
+                      <a:fillRect/>
+                    </a:stretch>
+                  </pic:blipFill>
+                  <pic:spPr>
+                    <a:xfrm>
+                      <a:off x="0" y="0"/>
+                      <a:ext cx="5486400" cy="3657600"/>
+                    </a:xfrm>
+                    <a:prstGeom prst="rect">
+                      <a:avLst/>
+                    </a:prstGeom>
+                  </pic:spPr>
+                </pic:pic>
+              </a:graphicData>
+            </a:graphic>
+          </wp:inline>
+        </w:drawing>
+      </w:r>
+    </w:p>
+    <w:p>
       <w:pPr>
         <w:numPr>
           <w:ilvl w:val="0"/>
@@ -456,10 +560,55 @@
         <w:ind w:hanging="240"/>
       </w:pPr>
       <w:r>
-        <w:t>Plot the conservative temperature of each profile as function o</w:t>
-      </w:r>
-      <w:r>
-        <w:t xml:space="preserve">f depth (or time if you want to explore!). </w:t>
+        <w:t xml:space="preserve">Plot the conservative temperature of each profile as function of depth (or time if you want to explore!). </w:t>
+      </w:r>
+    </w:p>
+    <w:p>
+      <w:r>
+        <w:rPr>
+          <w:noProof/>
+        </w:rPr>
+        <w:drawing>
+          <wp:inline distT="0" distB="0" distL="0" distR="0" wp14:anchorId="76CE5818" wp14:editId="2A7B253F">
+            <wp:extent cx="5486400" cy="3657600"/>
+            <wp:effectExtent l="0" t="0" r="0" b="0"/>
+            <wp:docPr id="3" name="Picture 3" descr="A picture containing text, screenshot, colorfulness&#10;&#10;Description automatically generated"/>
+            <wp:cNvGraphicFramePr>
+              <a:graphicFrameLocks xmlns:a="http://schemas.openxmlformats.org/drawingml/2006/main" noChangeAspect="1"/>
+            </wp:cNvGraphicFramePr>
+            <a:graphic xmlns:a="http://schemas.openxmlformats.org/drawingml/2006/main">
+              <a:graphicData uri="http://schemas.openxmlformats.org/drawingml/2006/picture">
+                <pic:pic xmlns:pic="http://schemas.openxmlformats.org/drawingml/2006/picture">
+                  <pic:nvPicPr>
+                    <pic:cNvPr id="3" name="Picture 3" descr="A picture containing text, screenshot, colorfulness&#10;&#10;Description automatically generated"/>
+                    <pic:cNvPicPr/>
+                  </pic:nvPicPr>
+                  <pic:blipFill>
+                    <a:blip r:embed="rId10" cstate="print">
+                      <a:extLst>
+                        <a:ext uri="{28A0092B-C50C-407E-A947-70E740481C1C}">
+                          <a14:useLocalDpi xmlns:a14="http://schemas.microsoft.com/office/drawing/2010/main" val="0"/>
+                        </a:ext>
+                      </a:extLst>
+                    </a:blip>
+                    <a:stretch>
+                      <a:fillRect/>
+                    </a:stretch>
+                  </pic:blipFill>
+                  <pic:spPr>
+                    <a:xfrm>
+                      <a:off x="0" y="0"/>
+                      <a:ext cx="5486400" cy="3657600"/>
+                    </a:xfrm>
+                    <a:prstGeom prst="rect">
+                      <a:avLst/>
+                    </a:prstGeom>
+                  </pic:spPr>
+                </pic:pic>
+              </a:graphicData>
+            </a:graphic>
+          </wp:inline>
+        </w:drawing>
       </w:r>
     </w:p>
     <w:p>
@@ -471,10 +620,7 @@
         <w:ind w:hanging="240"/>
       </w:pPr>
       <w:r>
-        <w:t>Choose two profiles that are separated in time and/or space (maybe one in summer and one in winter). Plot the two absolute salinity and two conservative temperature profiles together. Based on the plots, describe</w:t>
-      </w:r>
-      <w:r>
-        <w:t xml:space="preserve"> the salinity and temperature differences. To the best of </w:t>
+        <w:t xml:space="preserve">Choose two profiles that are separated in time and/or space (maybe one in summer and one in winter). Plot the two absolute salinity and two conservative temperature profiles together. Based on the plots, describe the salinity and temperature differences. To the best of </w:t>
       </w:r>
       <w:proofErr w:type="gramStart"/>
       <w:r>
@@ -483,6 +629,100 @@
       <w:proofErr w:type="gramEnd"/>
       <w:r>
         <w:t xml:space="preserve"> knowledge, explain the reason of the main differences.</w:t>
+      </w:r>
+    </w:p>
+    <w:p>
+      <w:r>
+        <w:rPr>
+          <w:noProof/>
+        </w:rPr>
+        <w:drawing>
+          <wp:inline distT="0" distB="0" distL="0" distR="0" wp14:anchorId="5C65DDC2" wp14:editId="589B7246">
+            <wp:extent cx="5486400" cy="3657600"/>
+            <wp:effectExtent l="0" t="0" r="0" b="0"/>
+            <wp:docPr id="5" name="Picture 5" descr="A picture containing text, line, plot, screenshot&#10;&#10;Description automatically generated"/>
+            <wp:cNvGraphicFramePr>
+              <a:graphicFrameLocks xmlns:a="http://schemas.openxmlformats.org/drawingml/2006/main" noChangeAspect="1"/>
+            </wp:cNvGraphicFramePr>
+            <a:graphic xmlns:a="http://schemas.openxmlformats.org/drawingml/2006/main">
+              <a:graphicData uri="http://schemas.openxmlformats.org/drawingml/2006/picture">
+                <pic:pic xmlns:pic="http://schemas.openxmlformats.org/drawingml/2006/picture">
+                  <pic:nvPicPr>
+                    <pic:cNvPr id="5" name="Picture 5" descr="A picture containing text, line, plot, screenshot&#10;&#10;Description automatically generated"/>
+                    <pic:cNvPicPr/>
+                  </pic:nvPicPr>
+                  <pic:blipFill>
+                    <a:blip r:embed="rId11">
+                      <a:extLst>
+                        <a:ext uri="{28A0092B-C50C-407E-A947-70E740481C1C}">
+                          <a14:useLocalDpi xmlns:a14="http://schemas.microsoft.com/office/drawing/2010/main" val="0"/>
+                        </a:ext>
+                      </a:extLst>
+                    </a:blip>
+                    <a:stretch>
+                      <a:fillRect/>
+                    </a:stretch>
+                  </pic:blipFill>
+                  <pic:spPr>
+                    <a:xfrm>
+                      <a:off x="0" y="0"/>
+                      <a:ext cx="5486400" cy="3657600"/>
+                    </a:xfrm>
+                    <a:prstGeom prst="rect">
+                      <a:avLst/>
+                    </a:prstGeom>
+                  </pic:spPr>
+                </pic:pic>
+              </a:graphicData>
+            </a:graphic>
+          </wp:inline>
+        </w:drawing>
+      </w:r>
+      <w:r>
+        <w:rPr>
+          <w:noProof/>
+        </w:rPr>
+        <w:drawing>
+          <wp:inline distT="0" distB="0" distL="0" distR="0" wp14:anchorId="3405E8C8" wp14:editId="1E3614CF">
+            <wp:extent cx="5486400" cy="3657600"/>
+            <wp:effectExtent l="0" t="0" r="0" b="0"/>
+            <wp:docPr id="4" name="Picture 4" descr="A picture containing text, line, screenshot, plot&#10;&#10;Description automatically generated"/>
+            <wp:cNvGraphicFramePr>
+              <a:graphicFrameLocks xmlns:a="http://schemas.openxmlformats.org/drawingml/2006/main" noChangeAspect="1"/>
+            </wp:cNvGraphicFramePr>
+            <a:graphic xmlns:a="http://schemas.openxmlformats.org/drawingml/2006/main">
+              <a:graphicData uri="http://schemas.openxmlformats.org/drawingml/2006/picture">
+                <pic:pic xmlns:pic="http://schemas.openxmlformats.org/drawingml/2006/picture">
+                  <pic:nvPicPr>
+                    <pic:cNvPr id="4" name="Picture 4" descr="A picture containing text, line, screenshot, plot&#10;&#10;Description automatically generated"/>
+                    <pic:cNvPicPr/>
+                  </pic:nvPicPr>
+                  <pic:blipFill>
+                    <a:blip r:embed="rId12">
+                      <a:extLst>
+                        <a:ext uri="{28A0092B-C50C-407E-A947-70E740481C1C}">
+                          <a14:useLocalDpi xmlns:a14="http://schemas.microsoft.com/office/drawing/2010/main" val="0"/>
+                        </a:ext>
+                      </a:extLst>
+                    </a:blip>
+                    <a:stretch>
+                      <a:fillRect/>
+                    </a:stretch>
+                  </pic:blipFill>
+                  <pic:spPr>
+                    <a:xfrm>
+                      <a:off x="0" y="0"/>
+                      <a:ext cx="5486400" cy="3657600"/>
+                    </a:xfrm>
+                    <a:prstGeom prst="rect">
+                      <a:avLst/>
+                    </a:prstGeom>
+                  </pic:spPr>
+                </pic:pic>
+              </a:graphicData>
+            </a:graphic>
+          </wp:inline>
+        </w:drawing>
       </w:r>
     </w:p>
     <w:sectPr>
@@ -1122,6 +1362,7 @@
   <w:style w:type="character" w:default="1" w:styleId="DefaultParagraphFont">
     <w:name w:val="Default Paragraph Font"/>
     <w:uiPriority w:val="1"/>
+    <w:semiHidden/>
     <w:unhideWhenUsed/>
   </w:style>
   <w:style w:type="table" w:default="1" w:styleId="TableNormal">

</xml_diff>